<commit_message>
cambios de analisis steps
</commit_message>
<xml_diff>
--- a/Analisis Clientes/Client_Analysis_Conclusions.docx
+++ b/Analisis Clientes/Client_Analysis_Conclusions.docx
@@ -2086,7 +2086,597 @@
       </w:r>
     </w:p>
     <w:p/>
+    <w:p>
+      <w:pPr>
+        <w:pStyle w:val="Prrafodelista"/>
+        <w:numPr>
+          <w:ilvl w:val="0"/>
+          <w:numId w:val="2"/>
+        </w:numPr>
+        <w:rPr>
+          <w:b/>
+          <w:bCs/>
+        </w:rPr>
+      </w:pPr>
+      <w:r>
+        <w:rPr>
+          <w:b/>
+          <w:bCs/>
+        </w:rPr>
+        <w:t>¿Cuál es la duración promedio de las sesiones por grupo de prueba ?</w:t>
+      </w:r>
+    </w:p>
+    <w:p>
+      <w:pPr>
+        <w:pStyle w:val="Prrafodelista"/>
+        <w:ind w:left="360"/>
+      </w:pPr>
+    </w:p>
+    <w:p>
+      <w:pPr>
+        <w:pStyle w:val="Prrafodelista"/>
+        <w:numPr>
+          <w:ilvl w:val="0"/>
+          <w:numId w:val="19"/>
+        </w:numPr>
+      </w:pPr>
+      <w:r>
+        <w:t xml:space="preserve">Grupo Control: Duración promedio de la sesión es </w:t>
+      </w:r>
+      <w:r>
+        <w:t>280.51</w:t>
+      </w:r>
+      <w:r>
+        <w:t>segundos</w:t>
+      </w:r>
+      <w:r>
+        <w:t>.</w:t>
+      </w:r>
+    </w:p>
+    <w:p>
+      <w:pPr>
+        <w:pStyle w:val="Prrafodelista"/>
+        <w:numPr>
+          <w:ilvl w:val="0"/>
+          <w:numId w:val="19"/>
+        </w:numPr>
+      </w:pPr>
+      <w:r>
+        <w:t xml:space="preserve">Grupo Test: Duración promedio de la sesión es </w:t>
+      </w:r>
+      <w:r>
+        <w:t xml:space="preserve"> </w:t>
+      </w:r>
+      <w:r>
+        <w:t>315.45</w:t>
+      </w:r>
+      <w:r>
+        <w:t>segundos.</w:t>
+      </w:r>
+    </w:p>
     <w:p/>
+    <w:p>
+      <w:pPr>
+        <w:pStyle w:val="Prrafodelista"/>
+        <w:numPr>
+          <w:ilvl w:val="0"/>
+          <w:numId w:val="2"/>
+        </w:numPr>
+        <w:rPr>
+          <w:b/>
+          <w:bCs/>
+        </w:rPr>
+      </w:pPr>
+      <w:r>
+        <w:rPr>
+          <w:b/>
+          <w:bCs/>
+        </w:rPr>
+        <w:t xml:space="preserve">¿Qué porcentaje de usuarios completa el proceso (llega a </w:t>
+      </w:r>
+      <w:proofErr w:type="spellStart"/>
+      <w:r>
+        <w:rPr>
+          <w:b/>
+          <w:bCs/>
+        </w:rPr>
+        <w:t>confirm</w:t>
+      </w:r>
+      <w:proofErr w:type="spellEnd"/>
+      <w:r>
+        <w:rPr>
+          <w:b/>
+          <w:bCs/>
+        </w:rPr>
+        <w:t>)?</w:t>
+      </w:r>
+    </w:p>
+    <w:p>
+      <w:pPr>
+        <w:rPr>
+          <w:b/>
+          <w:bCs/>
+        </w:rPr>
+      </w:pPr>
+      <w:r>
+        <w:rPr>
+          <w:b/>
+          <w:bCs/>
+        </w:rPr>
+        <w:t xml:space="preserve">Grupo Control: </w:t>
+      </w:r>
+      <w:r>
+        <w:t xml:space="preserve">Tasa de </w:t>
+      </w:r>
+      <w:r>
+        <w:t>éxito</w:t>
+      </w:r>
+      <w:r>
+        <w:t xml:space="preserve"> del 53.77%.</w:t>
+      </w:r>
+    </w:p>
+    <w:p>
+      <w:r>
+        <w:rPr>
+          <w:b/>
+          <w:bCs/>
+        </w:rPr>
+        <w:t xml:space="preserve">Grupo Test: </w:t>
+      </w:r>
+      <w:r>
+        <w:t xml:space="preserve">Tasa de </w:t>
+      </w:r>
+      <w:r>
+        <w:t>éxito</w:t>
+      </w:r>
+      <w:r>
+        <w:t xml:space="preserve"> del 68.81%</w:t>
+      </w:r>
+    </w:p>
+    <w:p>
+      <w:r>
+        <w:t>Conclusión:</w:t>
+      </w:r>
+    </w:p>
+    <w:p>
+      <w:r>
+        <w:t xml:space="preserve">El </w:t>
+      </w:r>
+      <w:r>
+        <w:t xml:space="preserve">grupo Test es más eficiente y logra significativamente mayores tasas de </w:t>
+      </w:r>
+      <w:r>
+        <w:t>éxito</w:t>
+      </w:r>
+      <w:r>
+        <w:t>, indicando una experiencia de usuario mejorada.</w:t>
+      </w:r>
+    </w:p>
+    <w:p>
+      <w:pPr>
+        <w:rPr>
+          <w:b/>
+          <w:bCs/>
+        </w:rPr>
+      </w:pPr>
+    </w:p>
+    <w:p>
+      <w:pPr>
+        <w:pStyle w:val="Prrafodelista"/>
+        <w:numPr>
+          <w:ilvl w:val="0"/>
+          <w:numId w:val="2"/>
+        </w:numPr>
+        <w:rPr>
+          <w:b/>
+          <w:bCs/>
+        </w:rPr>
+      </w:pPr>
+      <w:r>
+        <w:rPr>
+          <w:b/>
+          <w:bCs/>
+        </w:rPr>
+        <w:t>¿Cuál es la relación entre el tiempo total y los pasos completados?</w:t>
+      </w:r>
+    </w:p>
+    <w:p>
+      <w:r>
+        <w:rPr>
+          <w:b/>
+          <w:bCs/>
+        </w:rPr>
+        <w:t>Resultados:</w:t>
+      </w:r>
+    </w:p>
+    <w:p>
+      <w:pPr>
+        <w:numPr>
+          <w:ilvl w:val="0"/>
+          <w:numId w:val="20"/>
+        </w:numPr>
+      </w:pPr>
+      <w:r>
+        <w:t xml:space="preserve">Correlación en </w:t>
+      </w:r>
+      <w:r>
+        <w:rPr>
+          <w:b/>
+          <w:bCs/>
+        </w:rPr>
+        <w:t>Control</w:t>
+      </w:r>
+      <w:r>
+        <w:t xml:space="preserve">: </w:t>
+      </w:r>
+      <w:r>
+        <w:rPr>
+          <w:b/>
+          <w:bCs/>
+        </w:rPr>
+        <w:t>0.388</w:t>
+      </w:r>
+      <w:r>
+        <w:t>.</w:t>
+      </w:r>
+    </w:p>
+    <w:p>
+      <w:pPr>
+        <w:numPr>
+          <w:ilvl w:val="0"/>
+          <w:numId w:val="20"/>
+        </w:numPr>
+      </w:pPr>
+      <w:r>
+        <w:t xml:space="preserve">Correlación en </w:t>
+      </w:r>
+      <w:r>
+        <w:rPr>
+          <w:b/>
+          <w:bCs/>
+        </w:rPr>
+        <w:t>Test</w:t>
+      </w:r>
+      <w:r>
+        <w:t xml:space="preserve">: </w:t>
+      </w:r>
+      <w:r>
+        <w:rPr>
+          <w:b/>
+          <w:bCs/>
+        </w:rPr>
+        <w:t>0.430</w:t>
+      </w:r>
+      <w:r>
+        <w:t>.</w:t>
+      </w:r>
+    </w:p>
+    <w:p>
+      <w:r>
+        <w:rPr>
+          <w:b/>
+          <w:bCs/>
+        </w:rPr>
+        <w:t>Análisis:</w:t>
+      </w:r>
+    </w:p>
+    <w:p>
+      <w:pPr>
+        <w:numPr>
+          <w:ilvl w:val="0"/>
+          <w:numId w:val="21"/>
+        </w:numPr>
+      </w:pPr>
+      <w:r>
+        <w:t>Ambas correlaciones son positivas y moderadas, lo que significa que, en general, a mayor duración de una sesión, más pasos completan los usuarios.</w:t>
+      </w:r>
+    </w:p>
+    <w:p>
+      <w:pPr>
+        <w:numPr>
+          <w:ilvl w:val="0"/>
+          <w:numId w:val="21"/>
+        </w:numPr>
+      </w:pPr>
+      <w:r>
+        <w:t xml:space="preserve">La correlación es ligeramente más fuerte en el grupo </w:t>
+      </w:r>
+      <w:r>
+        <w:rPr>
+          <w:b/>
+          <w:bCs/>
+        </w:rPr>
+        <w:t>Test</w:t>
+      </w:r>
+      <w:r>
+        <w:t>, lo que podría indicar que los usuarios en el nuevo proceso necesitan dedicar algo más de tiempo proporcional para completar más pasos.</w:t>
+      </w:r>
+    </w:p>
+    <w:p/>
+    <w:p>
+      <w:pPr>
+        <w:pStyle w:val="Prrafodelista"/>
+        <w:numPr>
+          <w:ilvl w:val="0"/>
+          <w:numId w:val="2"/>
+        </w:numPr>
+        <w:rPr>
+          <w:b/>
+          <w:bCs/>
+        </w:rPr>
+      </w:pPr>
+      <w:r>
+        <w:rPr>
+          <w:b/>
+          <w:bCs/>
+        </w:rPr>
+        <w:t>¿Qué porcentaje de sesiones duran 0 segundos y cómo se distribuyen por grupo?</w:t>
+      </w:r>
+    </w:p>
+    <w:p>
+      <w:pPr>
+        <w:numPr>
+          <w:ilvl w:val="0"/>
+          <w:numId w:val="22"/>
+        </w:numPr>
+      </w:pPr>
+      <w:r>
+        <w:rPr>
+          <w:b/>
+          <w:bCs/>
+        </w:rPr>
+        <w:t xml:space="preserve">Control: </w:t>
+      </w:r>
+      <w:r>
+        <w:t>17.59% de las sesiones tienen duración 0.</w:t>
+      </w:r>
+    </w:p>
+    <w:p>
+      <w:pPr>
+        <w:numPr>
+          <w:ilvl w:val="0"/>
+          <w:numId w:val="22"/>
+        </w:numPr>
+      </w:pPr>
+      <w:r>
+        <w:rPr>
+          <w:b/>
+          <w:bCs/>
+        </w:rPr>
+        <w:t>Test</w:t>
+      </w:r>
+      <w:r>
+        <w:t>: 15.40% de las sesiones tienen duración 0.</w:t>
+      </w:r>
+    </w:p>
+    <w:p>
+      <w:r>
+        <w:rPr>
+          <w:b/>
+          <w:bCs/>
+        </w:rPr>
+        <w:t>Análisis</w:t>
+      </w:r>
+      <w:r>
+        <w:t>:</w:t>
+      </w:r>
+    </w:p>
+    <w:p>
+      <w:pPr>
+        <w:numPr>
+          <w:ilvl w:val="0"/>
+          <w:numId w:val="23"/>
+        </w:numPr>
+      </w:pPr>
+      <w:r>
+        <w:t>Ambos grupos tienen un porcentaje considerable de sesiones con duración 0, aunque el grupo Test tiene una proporción más baja.</w:t>
+      </w:r>
+    </w:p>
+    <w:p>
+      <w:pPr>
+        <w:numPr>
+          <w:ilvl w:val="0"/>
+          <w:numId w:val="23"/>
+        </w:numPr>
+      </w:pPr>
+      <w:r>
+        <w:t>Estas sesiones podrían representar abandonos inmediatos, falta de interacción por parte del usuario o errores en el registro de datos.</w:t>
+      </w:r>
+    </w:p>
+    <w:p>
+      <w:pPr>
+        <w:rPr>
+          <w:b/>
+          <w:bCs/>
+        </w:rPr>
+      </w:pPr>
+    </w:p>
+    <w:p>
+      <w:pPr>
+        <w:pStyle w:val="Prrafodelista"/>
+        <w:numPr>
+          <w:ilvl w:val="0"/>
+          <w:numId w:val="2"/>
+        </w:numPr>
+        <w:rPr>
+          <w:b/>
+          <w:bCs/>
+        </w:rPr>
+      </w:pPr>
+      <w:r>
+        <w:rPr>
+          <w:b/>
+          <w:bCs/>
+        </w:rPr>
+        <w:t>¿Cómo se distribuyen las sesiones según el número de pasos completados?</w:t>
+      </w:r>
+    </w:p>
+    <w:p>
+      <w:pPr>
+        <w:rPr>
+          <w:b/>
+          <w:bCs/>
+        </w:rPr>
+      </w:pPr>
+      <w:r>
+        <w:rPr>
+          <w:b/>
+          <w:bCs/>
+        </w:rPr>
+        <w:t>Resultados:</w:t>
+      </w:r>
+    </w:p>
+    <w:p>
+      <w:pPr>
+        <w:numPr>
+          <w:ilvl w:val="0"/>
+          <w:numId w:val="24"/>
+        </w:numPr>
+        <w:rPr>
+          <w:b/>
+          <w:bCs/>
+        </w:rPr>
+      </w:pPr>
+      <w:r>
+        <w:rPr>
+          <w:b/>
+          <w:bCs/>
+        </w:rPr>
+        <w:t>Control:</w:t>
+      </w:r>
+    </w:p>
+    <w:p>
+      <w:pPr>
+        <w:numPr>
+          <w:ilvl w:val="1"/>
+          <w:numId w:val="24"/>
+        </w:numPr>
+      </w:pPr>
+      <w:r>
+        <w:t>7,572 sesiones no completaron ningún paso (</w:t>
+      </w:r>
+      <w:proofErr w:type="spellStart"/>
+      <w:r>
+        <w:t>steps_completed</w:t>
+      </w:r>
+      <w:proofErr w:type="spellEnd"/>
+      <w:r>
+        <w:t xml:space="preserve"> = 0).</w:t>
+      </w:r>
+    </w:p>
+    <w:p>
+      <w:pPr>
+        <w:numPr>
+          <w:ilvl w:val="1"/>
+          <w:numId w:val="24"/>
+        </w:numPr>
+      </w:pPr>
+      <w:r>
+        <w:t>La mayoría de las sesiones completaron 4 pasos (11,225 sesiones).</w:t>
+      </w:r>
+    </w:p>
+    <w:p>
+      <w:pPr>
+        <w:numPr>
+          <w:ilvl w:val="0"/>
+          <w:numId w:val="24"/>
+        </w:numPr>
+        <w:rPr>
+          <w:b/>
+          <w:bCs/>
+        </w:rPr>
+      </w:pPr>
+      <w:r>
+        <w:rPr>
+          <w:b/>
+          <w:bCs/>
+        </w:rPr>
+        <w:t>Test:</w:t>
+      </w:r>
+    </w:p>
+    <w:p>
+      <w:pPr>
+        <w:numPr>
+          <w:ilvl w:val="1"/>
+          <w:numId w:val="24"/>
+        </w:numPr>
+      </w:pPr>
+      <w:r>
+        <w:t>5,082 sesiones no completaron ningún paso.</w:t>
+      </w:r>
+    </w:p>
+    <w:p>
+      <w:pPr>
+        <w:numPr>
+          <w:ilvl w:val="1"/>
+          <w:numId w:val="24"/>
+        </w:numPr>
+      </w:pPr>
+      <w:r>
+        <w:t>La mayoría completaron 4 pasos (12,955 sesiones).</w:t>
+      </w:r>
+    </w:p>
+    <w:p>
+      <w:r>
+        <w:rPr>
+          <w:b/>
+          <w:bCs/>
+        </w:rPr>
+        <w:t>Análisis</w:t>
+      </w:r>
+      <w:r>
+        <w:t>:</w:t>
+      </w:r>
+    </w:p>
+    <w:p>
+      <w:pPr>
+        <w:numPr>
+          <w:ilvl w:val="0"/>
+          <w:numId w:val="25"/>
+        </w:numPr>
+      </w:pPr>
+      <w:r>
+        <w:t>El grupo Test tiene menos sesiones sin pasos completados (5,082 vs. 7,572 en Control), lo que refuerza la idea de que el nuevo proceso fomenta mayor interacción inicial.</w:t>
+      </w:r>
+    </w:p>
+    <w:p>
+      <w:pPr>
+        <w:numPr>
+          <w:ilvl w:val="0"/>
+          <w:numId w:val="25"/>
+        </w:numPr>
+      </w:pPr>
+      <w:r>
+        <w:t>En ambos grupos, el número más alto de sesiones ocurre en las que completan 4 pasos, lo que podría ser un punto natural de fricción en el proceso.</w:t>
+      </w:r>
+    </w:p>
+    <w:p>
+      <w:pPr>
+        <w:numPr>
+          <w:ilvl w:val="0"/>
+          <w:numId w:val="25"/>
+        </w:numPr>
+      </w:pPr>
+      <w:r>
+        <w:t>El grupo Test tiene más sesiones que completan pasos adicionales (5, 6, 7, etc.), lo que indica que algunos usuarios avanzan más en el flujo del nuevo proceso.</w:t>
+      </w:r>
+    </w:p>
+    <w:p>
+      <w:pPr>
+        <w:rPr>
+          <w:b/>
+          <w:bCs/>
+        </w:rPr>
+      </w:pPr>
+    </w:p>
+    <w:p>
+      <w:pPr>
+        <w:rPr>
+          <w:b/>
+          <w:bCs/>
+        </w:rPr>
+      </w:pPr>
+    </w:p>
     <w:p/>
     <w:p/>
     <w:sectPr>
@@ -2102,6 +2692,155 @@
 <file path=word/numbering.xml><?xml version="1.0" encoding="utf-8"?>
 <w:numbering xmlns:wpc="http://schemas.microsoft.com/office/word/2010/wordprocessingCanvas" xmlns:cx="http://schemas.microsoft.com/office/drawing/2014/chartex" xmlns:cx1="http://schemas.microsoft.com/office/drawing/2015/9/8/chartex" xmlns:cx2="http://schemas.microsoft.com/office/drawing/2015/10/21/chartex" xmlns:cx3="http://schemas.microsoft.com/office/drawing/2016/5/9/chartex" xmlns:cx4="http://schemas.microsoft.com/office/drawing/2016/5/10/chartex" xmlns:cx5="http://schemas.microsoft.com/office/drawing/2016/5/11/chartex" xmlns:cx6="http://schemas.microsoft.com/office/drawing/2016/5/12/chartex" xmlns:cx7="http://schemas.microsoft.com/office/drawing/2016/5/13/chartex" xmlns:cx8="http://schemas.microsoft.com/office/drawing/2016/5/14/chartex" xmlns:mc="http://schemas.openxmlformats.org/markup-compatibility/2006" xmlns:aink="http://schemas.microsoft.com/office/drawing/2016/ink" xmlns:am3d="http://schemas.microsoft.com/office/drawing/2017/model3d" xmlns:o="urn:schemas-microsoft-com:office:office" xmlns:oel="http://schemas.microsoft.com/office/2019/extlst" xmlns:r="http://schemas.openxmlformats.org/officeDocument/2006/relationships" xmlns:m="http://schemas.openxmlformats.org/officeDocument/2006/math" xmlns:v="urn:schemas-microsoft-com:vml" xmlns:wp14="http://schemas.microsoft.com/office/word/2010/wordprocessingDrawing" xmlns:wp="http://schemas.openxmlformats.org/drawingml/2006/wordprocessingDrawing" xmlns:w10="urn:schemas-microsoft-com:office:word" xmlns:w="http://schemas.openxmlformats.org/wordprocessingml/2006/main" xmlns:w14="http://schemas.microsoft.com/office/word/2010/wordml" xmlns:w15="http://schemas.microsoft.com/office/word/2012/wordml" xmlns:w16cex="http://schemas.microsoft.com/office/word/2018/wordml/cex" xmlns:w16cid="http://schemas.microsoft.com/office/word/2016/wordml/cid" xmlns:w16="http://schemas.microsoft.com/office/word/2018/wordml" xmlns:w16du="http://schemas.microsoft.com/office/word/2023/wordml/word16du" xmlns:w16sdtdh="http://schemas.microsoft.com/office/word/2020/wordml/sdtdatahash" xmlns:w16se="http://schemas.microsoft.com/office/word/2015/wordml/symex" xmlns:wpg="http://schemas.microsoft.com/office/word/2010/wordprocessingGroup" xmlns:wpi="http://schemas.microsoft.com/office/word/2010/wordprocessingInk" xmlns:wne="http://schemas.microsoft.com/office/word/2006/wordml" xmlns:wps="http://schemas.microsoft.com/office/word/2010/wordprocessingShape" mc:Ignorable="w14 w15 w16se w16cid w16 w16cex w16sdtdh w16du wp14">
   <w:abstractNum w:abstractNumId="0" w15:restartNumberingAfterBreak="0">
+    <w:nsid w:val="059260C7"/>
+    <w:multiLevelType w:val="multilevel"/>
+    <w:tmpl w:val="EDB85CF6"/>
+    <w:lvl w:ilvl="0">
+      <w:start w:val="1"/>
+      <w:numFmt w:val="bullet"/>
+      <w:lvlText w:val=""/>
+      <w:lvlJc w:val="left"/>
+      <w:pPr>
+        <w:tabs>
+          <w:tab w:val="num" w:pos="720"/>
+        </w:tabs>
+        <w:ind w:left="720" w:hanging="360"/>
+      </w:pPr>
+      <w:rPr>
+        <w:rFonts w:ascii="Symbol" w:hAnsi="Symbol" w:hint="default"/>
+        <w:sz w:val="20"/>
+      </w:rPr>
+    </w:lvl>
+    <w:lvl w:ilvl="1" w:tentative="1">
+      <w:start w:val="1"/>
+      <w:numFmt w:val="bullet"/>
+      <w:lvlText w:val="o"/>
+      <w:lvlJc w:val="left"/>
+      <w:pPr>
+        <w:tabs>
+          <w:tab w:val="num" w:pos="1440"/>
+        </w:tabs>
+        <w:ind w:left="1440" w:hanging="360"/>
+      </w:pPr>
+      <w:rPr>
+        <w:rFonts w:ascii="Courier New" w:hAnsi="Courier New" w:hint="default"/>
+        <w:sz w:val="20"/>
+      </w:rPr>
+    </w:lvl>
+    <w:lvl w:ilvl="2" w:tentative="1">
+      <w:start w:val="1"/>
+      <w:numFmt w:val="bullet"/>
+      <w:lvlText w:val=""/>
+      <w:lvlJc w:val="left"/>
+      <w:pPr>
+        <w:tabs>
+          <w:tab w:val="num" w:pos="2160"/>
+        </w:tabs>
+        <w:ind w:left="2160" w:hanging="360"/>
+      </w:pPr>
+      <w:rPr>
+        <w:rFonts w:ascii="Wingdings" w:hAnsi="Wingdings" w:hint="default"/>
+        <w:sz w:val="20"/>
+      </w:rPr>
+    </w:lvl>
+    <w:lvl w:ilvl="3" w:tentative="1">
+      <w:start w:val="1"/>
+      <w:numFmt w:val="bullet"/>
+      <w:lvlText w:val=""/>
+      <w:lvlJc w:val="left"/>
+      <w:pPr>
+        <w:tabs>
+          <w:tab w:val="num" w:pos="2880"/>
+        </w:tabs>
+        <w:ind w:left="2880" w:hanging="360"/>
+      </w:pPr>
+      <w:rPr>
+        <w:rFonts w:ascii="Wingdings" w:hAnsi="Wingdings" w:hint="default"/>
+        <w:sz w:val="20"/>
+      </w:rPr>
+    </w:lvl>
+    <w:lvl w:ilvl="4" w:tentative="1">
+      <w:start w:val="1"/>
+      <w:numFmt w:val="bullet"/>
+      <w:lvlText w:val=""/>
+      <w:lvlJc w:val="left"/>
+      <w:pPr>
+        <w:tabs>
+          <w:tab w:val="num" w:pos="3600"/>
+        </w:tabs>
+        <w:ind w:left="3600" w:hanging="360"/>
+      </w:pPr>
+      <w:rPr>
+        <w:rFonts w:ascii="Wingdings" w:hAnsi="Wingdings" w:hint="default"/>
+        <w:sz w:val="20"/>
+      </w:rPr>
+    </w:lvl>
+    <w:lvl w:ilvl="5" w:tentative="1">
+      <w:start w:val="1"/>
+      <w:numFmt w:val="bullet"/>
+      <w:lvlText w:val=""/>
+      <w:lvlJc w:val="left"/>
+      <w:pPr>
+        <w:tabs>
+          <w:tab w:val="num" w:pos="4320"/>
+        </w:tabs>
+        <w:ind w:left="4320" w:hanging="360"/>
+      </w:pPr>
+      <w:rPr>
+        <w:rFonts w:ascii="Wingdings" w:hAnsi="Wingdings" w:hint="default"/>
+        <w:sz w:val="20"/>
+      </w:rPr>
+    </w:lvl>
+    <w:lvl w:ilvl="6" w:tentative="1">
+      <w:start w:val="1"/>
+      <w:numFmt w:val="bullet"/>
+      <w:lvlText w:val=""/>
+      <w:lvlJc w:val="left"/>
+      <w:pPr>
+        <w:tabs>
+          <w:tab w:val="num" w:pos="5040"/>
+        </w:tabs>
+        <w:ind w:left="5040" w:hanging="360"/>
+      </w:pPr>
+      <w:rPr>
+        <w:rFonts w:ascii="Wingdings" w:hAnsi="Wingdings" w:hint="default"/>
+        <w:sz w:val="20"/>
+      </w:rPr>
+    </w:lvl>
+    <w:lvl w:ilvl="7" w:tentative="1">
+      <w:start w:val="1"/>
+      <w:numFmt w:val="bullet"/>
+      <w:lvlText w:val=""/>
+      <w:lvlJc w:val="left"/>
+      <w:pPr>
+        <w:tabs>
+          <w:tab w:val="num" w:pos="5760"/>
+        </w:tabs>
+        <w:ind w:left="5760" w:hanging="360"/>
+      </w:pPr>
+      <w:rPr>
+        <w:rFonts w:ascii="Wingdings" w:hAnsi="Wingdings" w:hint="default"/>
+        <w:sz w:val="20"/>
+      </w:rPr>
+    </w:lvl>
+    <w:lvl w:ilvl="8" w:tentative="1">
+      <w:start w:val="1"/>
+      <w:numFmt w:val="bullet"/>
+      <w:lvlText w:val=""/>
+      <w:lvlJc w:val="left"/>
+      <w:pPr>
+        <w:tabs>
+          <w:tab w:val="num" w:pos="6480"/>
+        </w:tabs>
+        <w:ind w:left="6480" w:hanging="360"/>
+      </w:pPr>
+      <w:rPr>
+        <w:rFonts w:ascii="Wingdings" w:hAnsi="Wingdings" w:hint="default"/>
+        <w:sz w:val="20"/>
+      </w:rPr>
+    </w:lvl>
+  </w:abstractNum>
+  <w:abstractNum w:abstractNumId="1" w15:restartNumberingAfterBreak="0">
     <w:nsid w:val="06215B94"/>
     <w:multiLevelType w:val="hybridMultilevel"/>
     <w:tmpl w:val="062C2C0A"/>
@@ -2214,7 +2953,7 @@
       </w:rPr>
     </w:lvl>
   </w:abstractNum>
-  <w:abstractNum w:abstractNumId="1" w15:restartNumberingAfterBreak="0">
+  <w:abstractNum w:abstractNumId="2" w15:restartNumberingAfterBreak="0">
     <w:nsid w:val="185350CF"/>
     <w:multiLevelType w:val="hybridMultilevel"/>
     <w:tmpl w:val="C68C95E8"/>
@@ -2327,7 +3066,7 @@
       </w:rPr>
     </w:lvl>
   </w:abstractNum>
-  <w:abstractNum w:abstractNumId="2" w15:restartNumberingAfterBreak="0">
+  <w:abstractNum w:abstractNumId="3" w15:restartNumberingAfterBreak="0">
     <w:nsid w:val="214B5FF4"/>
     <w:multiLevelType w:val="hybridMultilevel"/>
     <w:tmpl w:val="B824E0F2"/>
@@ -2440,7 +3179,7 @@
       </w:rPr>
     </w:lvl>
   </w:abstractNum>
-  <w:abstractNum w:abstractNumId="3" w15:restartNumberingAfterBreak="0">
+  <w:abstractNum w:abstractNumId="4" w15:restartNumberingAfterBreak="0">
     <w:nsid w:val="24534D5B"/>
     <w:multiLevelType w:val="hybridMultilevel"/>
     <w:tmpl w:val="A8BE33E6"/>
@@ -2553,7 +3292,7 @@
       </w:rPr>
     </w:lvl>
   </w:abstractNum>
-  <w:abstractNum w:abstractNumId="4" w15:restartNumberingAfterBreak="0">
+  <w:abstractNum w:abstractNumId="5" w15:restartNumberingAfterBreak="0">
     <w:nsid w:val="2ADE44E3"/>
     <w:multiLevelType w:val="hybridMultilevel"/>
     <w:tmpl w:val="1A4A0C06"/>
@@ -2666,7 +3405,156 @@
       </w:rPr>
     </w:lvl>
   </w:abstractNum>
-  <w:abstractNum w:abstractNumId="5" w15:restartNumberingAfterBreak="0">
+  <w:abstractNum w:abstractNumId="6" w15:restartNumberingAfterBreak="0">
+    <w:nsid w:val="2C1D1A95"/>
+    <w:multiLevelType w:val="multilevel"/>
+    <w:tmpl w:val="DDEA1D12"/>
+    <w:lvl w:ilvl="0">
+      <w:start w:val="1"/>
+      <w:numFmt w:val="bullet"/>
+      <w:lvlText w:val=""/>
+      <w:lvlJc w:val="left"/>
+      <w:pPr>
+        <w:tabs>
+          <w:tab w:val="num" w:pos="720"/>
+        </w:tabs>
+        <w:ind w:left="720" w:hanging="360"/>
+      </w:pPr>
+      <w:rPr>
+        <w:rFonts w:ascii="Symbol" w:hAnsi="Symbol" w:hint="default"/>
+        <w:sz w:val="20"/>
+      </w:rPr>
+    </w:lvl>
+    <w:lvl w:ilvl="1" w:tentative="1">
+      <w:start w:val="1"/>
+      <w:numFmt w:val="bullet"/>
+      <w:lvlText w:val="o"/>
+      <w:lvlJc w:val="left"/>
+      <w:pPr>
+        <w:tabs>
+          <w:tab w:val="num" w:pos="1440"/>
+        </w:tabs>
+        <w:ind w:left="1440" w:hanging="360"/>
+      </w:pPr>
+      <w:rPr>
+        <w:rFonts w:ascii="Courier New" w:hAnsi="Courier New" w:hint="default"/>
+        <w:sz w:val="20"/>
+      </w:rPr>
+    </w:lvl>
+    <w:lvl w:ilvl="2" w:tentative="1">
+      <w:start w:val="1"/>
+      <w:numFmt w:val="bullet"/>
+      <w:lvlText w:val=""/>
+      <w:lvlJc w:val="left"/>
+      <w:pPr>
+        <w:tabs>
+          <w:tab w:val="num" w:pos="2160"/>
+        </w:tabs>
+        <w:ind w:left="2160" w:hanging="360"/>
+      </w:pPr>
+      <w:rPr>
+        <w:rFonts w:ascii="Wingdings" w:hAnsi="Wingdings" w:hint="default"/>
+        <w:sz w:val="20"/>
+      </w:rPr>
+    </w:lvl>
+    <w:lvl w:ilvl="3" w:tentative="1">
+      <w:start w:val="1"/>
+      <w:numFmt w:val="bullet"/>
+      <w:lvlText w:val=""/>
+      <w:lvlJc w:val="left"/>
+      <w:pPr>
+        <w:tabs>
+          <w:tab w:val="num" w:pos="2880"/>
+        </w:tabs>
+        <w:ind w:left="2880" w:hanging="360"/>
+      </w:pPr>
+      <w:rPr>
+        <w:rFonts w:ascii="Wingdings" w:hAnsi="Wingdings" w:hint="default"/>
+        <w:sz w:val="20"/>
+      </w:rPr>
+    </w:lvl>
+    <w:lvl w:ilvl="4" w:tentative="1">
+      <w:start w:val="1"/>
+      <w:numFmt w:val="bullet"/>
+      <w:lvlText w:val=""/>
+      <w:lvlJc w:val="left"/>
+      <w:pPr>
+        <w:tabs>
+          <w:tab w:val="num" w:pos="3600"/>
+        </w:tabs>
+        <w:ind w:left="3600" w:hanging="360"/>
+      </w:pPr>
+      <w:rPr>
+        <w:rFonts w:ascii="Wingdings" w:hAnsi="Wingdings" w:hint="default"/>
+        <w:sz w:val="20"/>
+      </w:rPr>
+    </w:lvl>
+    <w:lvl w:ilvl="5" w:tentative="1">
+      <w:start w:val="1"/>
+      <w:numFmt w:val="bullet"/>
+      <w:lvlText w:val=""/>
+      <w:lvlJc w:val="left"/>
+      <w:pPr>
+        <w:tabs>
+          <w:tab w:val="num" w:pos="4320"/>
+        </w:tabs>
+        <w:ind w:left="4320" w:hanging="360"/>
+      </w:pPr>
+      <w:rPr>
+        <w:rFonts w:ascii="Wingdings" w:hAnsi="Wingdings" w:hint="default"/>
+        <w:sz w:val="20"/>
+      </w:rPr>
+    </w:lvl>
+    <w:lvl w:ilvl="6" w:tentative="1">
+      <w:start w:val="1"/>
+      <w:numFmt w:val="bullet"/>
+      <w:lvlText w:val=""/>
+      <w:lvlJc w:val="left"/>
+      <w:pPr>
+        <w:tabs>
+          <w:tab w:val="num" w:pos="5040"/>
+        </w:tabs>
+        <w:ind w:left="5040" w:hanging="360"/>
+      </w:pPr>
+      <w:rPr>
+        <w:rFonts w:ascii="Wingdings" w:hAnsi="Wingdings" w:hint="default"/>
+        <w:sz w:val="20"/>
+      </w:rPr>
+    </w:lvl>
+    <w:lvl w:ilvl="7" w:tentative="1">
+      <w:start w:val="1"/>
+      <w:numFmt w:val="bullet"/>
+      <w:lvlText w:val=""/>
+      <w:lvlJc w:val="left"/>
+      <w:pPr>
+        <w:tabs>
+          <w:tab w:val="num" w:pos="5760"/>
+        </w:tabs>
+        <w:ind w:left="5760" w:hanging="360"/>
+      </w:pPr>
+      <w:rPr>
+        <w:rFonts w:ascii="Wingdings" w:hAnsi="Wingdings" w:hint="default"/>
+        <w:sz w:val="20"/>
+      </w:rPr>
+    </w:lvl>
+    <w:lvl w:ilvl="8" w:tentative="1">
+      <w:start w:val="1"/>
+      <w:numFmt w:val="bullet"/>
+      <w:lvlText w:val=""/>
+      <w:lvlJc w:val="left"/>
+      <w:pPr>
+        <w:tabs>
+          <w:tab w:val="num" w:pos="6480"/>
+        </w:tabs>
+        <w:ind w:left="6480" w:hanging="360"/>
+      </w:pPr>
+      <w:rPr>
+        <w:rFonts w:ascii="Wingdings" w:hAnsi="Wingdings" w:hint="default"/>
+        <w:sz w:val="20"/>
+      </w:rPr>
+    </w:lvl>
+  </w:abstractNum>
+  <w:abstractNum w:abstractNumId="7" w15:restartNumberingAfterBreak="0">
     <w:nsid w:val="30E33AF0"/>
     <w:multiLevelType w:val="hybridMultilevel"/>
     <w:tmpl w:val="CF52FC18"/>
@@ -2779,10 +3667,272 @@
       </w:rPr>
     </w:lvl>
   </w:abstractNum>
-  <w:abstractNum w:abstractNumId="6" w15:restartNumberingAfterBreak="0">
+  <w:abstractNum w:abstractNumId="8" w15:restartNumberingAfterBreak="0">
+    <w:nsid w:val="31DC05AA"/>
+    <w:multiLevelType w:val="hybridMultilevel"/>
+    <w:tmpl w:val="F20C4CE6"/>
+    <w:lvl w:ilvl="0" w:tplc="0C0A0001">
+      <w:start w:val="1"/>
+      <w:numFmt w:val="bullet"/>
+      <w:lvlText w:val=""/>
+      <w:lvlJc w:val="left"/>
+      <w:pPr>
+        <w:ind w:left="720" w:hanging="360"/>
+      </w:pPr>
+      <w:rPr>
+        <w:rFonts w:ascii="Symbol" w:hAnsi="Symbol" w:hint="default"/>
+      </w:rPr>
+    </w:lvl>
+    <w:lvl w:ilvl="1" w:tplc="0C0A0003" w:tentative="1">
+      <w:start w:val="1"/>
+      <w:numFmt w:val="bullet"/>
+      <w:lvlText w:val="o"/>
+      <w:lvlJc w:val="left"/>
+      <w:pPr>
+        <w:ind w:left="1440" w:hanging="360"/>
+      </w:pPr>
+      <w:rPr>
+        <w:rFonts w:ascii="Courier New" w:hAnsi="Courier New" w:cs="Courier New" w:hint="default"/>
+      </w:rPr>
+    </w:lvl>
+    <w:lvl w:ilvl="2" w:tplc="0C0A0005" w:tentative="1">
+      <w:start w:val="1"/>
+      <w:numFmt w:val="bullet"/>
+      <w:lvlText w:val=""/>
+      <w:lvlJc w:val="left"/>
+      <w:pPr>
+        <w:ind w:left="2160" w:hanging="360"/>
+      </w:pPr>
+      <w:rPr>
+        <w:rFonts w:ascii="Wingdings" w:hAnsi="Wingdings" w:hint="default"/>
+      </w:rPr>
+    </w:lvl>
+    <w:lvl w:ilvl="3" w:tplc="0C0A0001" w:tentative="1">
+      <w:start w:val="1"/>
+      <w:numFmt w:val="bullet"/>
+      <w:lvlText w:val=""/>
+      <w:lvlJc w:val="left"/>
+      <w:pPr>
+        <w:ind w:left="2880" w:hanging="360"/>
+      </w:pPr>
+      <w:rPr>
+        <w:rFonts w:ascii="Symbol" w:hAnsi="Symbol" w:hint="default"/>
+      </w:rPr>
+    </w:lvl>
+    <w:lvl w:ilvl="4" w:tplc="0C0A0003" w:tentative="1">
+      <w:start w:val="1"/>
+      <w:numFmt w:val="bullet"/>
+      <w:lvlText w:val="o"/>
+      <w:lvlJc w:val="left"/>
+      <w:pPr>
+        <w:ind w:left="3600" w:hanging="360"/>
+      </w:pPr>
+      <w:rPr>
+        <w:rFonts w:ascii="Courier New" w:hAnsi="Courier New" w:cs="Courier New" w:hint="default"/>
+      </w:rPr>
+    </w:lvl>
+    <w:lvl w:ilvl="5" w:tplc="0C0A0005" w:tentative="1">
+      <w:start w:val="1"/>
+      <w:numFmt w:val="bullet"/>
+      <w:lvlText w:val=""/>
+      <w:lvlJc w:val="left"/>
+      <w:pPr>
+        <w:ind w:left="4320" w:hanging="360"/>
+      </w:pPr>
+      <w:rPr>
+        <w:rFonts w:ascii="Wingdings" w:hAnsi="Wingdings" w:hint="default"/>
+      </w:rPr>
+    </w:lvl>
+    <w:lvl w:ilvl="6" w:tplc="0C0A0001" w:tentative="1">
+      <w:start w:val="1"/>
+      <w:numFmt w:val="bullet"/>
+      <w:lvlText w:val=""/>
+      <w:lvlJc w:val="left"/>
+      <w:pPr>
+        <w:ind w:left="5040" w:hanging="360"/>
+      </w:pPr>
+      <w:rPr>
+        <w:rFonts w:ascii="Symbol" w:hAnsi="Symbol" w:hint="default"/>
+      </w:rPr>
+    </w:lvl>
+    <w:lvl w:ilvl="7" w:tplc="0C0A0003" w:tentative="1">
+      <w:start w:val="1"/>
+      <w:numFmt w:val="bullet"/>
+      <w:lvlText w:val="o"/>
+      <w:lvlJc w:val="left"/>
+      <w:pPr>
+        <w:ind w:left="5760" w:hanging="360"/>
+      </w:pPr>
+      <w:rPr>
+        <w:rFonts w:ascii="Courier New" w:hAnsi="Courier New" w:cs="Courier New" w:hint="default"/>
+      </w:rPr>
+    </w:lvl>
+    <w:lvl w:ilvl="8" w:tplc="0C0A0005" w:tentative="1">
+      <w:start w:val="1"/>
+      <w:numFmt w:val="bullet"/>
+      <w:lvlText w:val=""/>
+      <w:lvlJc w:val="left"/>
+      <w:pPr>
+        <w:ind w:left="6480" w:hanging="360"/>
+      </w:pPr>
+      <w:rPr>
+        <w:rFonts w:ascii="Wingdings" w:hAnsi="Wingdings" w:hint="default"/>
+      </w:rPr>
+    </w:lvl>
+  </w:abstractNum>
+  <w:abstractNum w:abstractNumId="9" w15:restartNumberingAfterBreak="0">
+    <w:nsid w:val="39D56B97"/>
+    <w:multiLevelType w:val="multilevel"/>
+    <w:tmpl w:val="9A285658"/>
+    <w:lvl w:ilvl="0">
+      <w:start w:val="1"/>
+      <w:numFmt w:val="bullet"/>
+      <w:lvlText w:val=""/>
+      <w:lvlJc w:val="left"/>
+      <w:pPr>
+        <w:tabs>
+          <w:tab w:val="num" w:pos="720"/>
+        </w:tabs>
+        <w:ind w:left="720" w:hanging="360"/>
+      </w:pPr>
+      <w:rPr>
+        <w:rFonts w:ascii="Symbol" w:hAnsi="Symbol" w:hint="default"/>
+        <w:sz w:val="20"/>
+      </w:rPr>
+    </w:lvl>
+    <w:lvl w:ilvl="1" w:tentative="1">
+      <w:start w:val="1"/>
+      <w:numFmt w:val="bullet"/>
+      <w:lvlText w:val="o"/>
+      <w:lvlJc w:val="left"/>
+      <w:pPr>
+        <w:tabs>
+          <w:tab w:val="num" w:pos="1440"/>
+        </w:tabs>
+        <w:ind w:left="1440" w:hanging="360"/>
+      </w:pPr>
+      <w:rPr>
+        <w:rFonts w:ascii="Courier New" w:hAnsi="Courier New" w:hint="default"/>
+        <w:sz w:val="20"/>
+      </w:rPr>
+    </w:lvl>
+    <w:lvl w:ilvl="2" w:tentative="1">
+      <w:start w:val="1"/>
+      <w:numFmt w:val="bullet"/>
+      <w:lvlText w:val=""/>
+      <w:lvlJc w:val="left"/>
+      <w:pPr>
+        <w:tabs>
+          <w:tab w:val="num" w:pos="2160"/>
+        </w:tabs>
+        <w:ind w:left="2160" w:hanging="360"/>
+      </w:pPr>
+      <w:rPr>
+        <w:rFonts w:ascii="Wingdings" w:hAnsi="Wingdings" w:hint="default"/>
+        <w:sz w:val="20"/>
+      </w:rPr>
+    </w:lvl>
+    <w:lvl w:ilvl="3" w:tentative="1">
+      <w:start w:val="1"/>
+      <w:numFmt w:val="bullet"/>
+      <w:lvlText w:val=""/>
+      <w:lvlJc w:val="left"/>
+      <w:pPr>
+        <w:tabs>
+          <w:tab w:val="num" w:pos="2880"/>
+        </w:tabs>
+        <w:ind w:left="2880" w:hanging="360"/>
+      </w:pPr>
+      <w:rPr>
+        <w:rFonts w:ascii="Wingdings" w:hAnsi="Wingdings" w:hint="default"/>
+        <w:sz w:val="20"/>
+      </w:rPr>
+    </w:lvl>
+    <w:lvl w:ilvl="4" w:tentative="1">
+      <w:start w:val="1"/>
+      <w:numFmt w:val="bullet"/>
+      <w:lvlText w:val=""/>
+      <w:lvlJc w:val="left"/>
+      <w:pPr>
+        <w:tabs>
+          <w:tab w:val="num" w:pos="3600"/>
+        </w:tabs>
+        <w:ind w:left="3600" w:hanging="360"/>
+      </w:pPr>
+      <w:rPr>
+        <w:rFonts w:ascii="Wingdings" w:hAnsi="Wingdings" w:hint="default"/>
+        <w:sz w:val="20"/>
+      </w:rPr>
+    </w:lvl>
+    <w:lvl w:ilvl="5" w:tentative="1">
+      <w:start w:val="1"/>
+      <w:numFmt w:val="bullet"/>
+      <w:lvlText w:val=""/>
+      <w:lvlJc w:val="left"/>
+      <w:pPr>
+        <w:tabs>
+          <w:tab w:val="num" w:pos="4320"/>
+        </w:tabs>
+        <w:ind w:left="4320" w:hanging="360"/>
+      </w:pPr>
+      <w:rPr>
+        <w:rFonts w:ascii="Wingdings" w:hAnsi="Wingdings" w:hint="default"/>
+        <w:sz w:val="20"/>
+      </w:rPr>
+    </w:lvl>
+    <w:lvl w:ilvl="6" w:tentative="1">
+      <w:start w:val="1"/>
+      <w:numFmt w:val="bullet"/>
+      <w:lvlText w:val=""/>
+      <w:lvlJc w:val="left"/>
+      <w:pPr>
+        <w:tabs>
+          <w:tab w:val="num" w:pos="5040"/>
+        </w:tabs>
+        <w:ind w:left="5040" w:hanging="360"/>
+      </w:pPr>
+      <w:rPr>
+        <w:rFonts w:ascii="Wingdings" w:hAnsi="Wingdings" w:hint="default"/>
+        <w:sz w:val="20"/>
+      </w:rPr>
+    </w:lvl>
+    <w:lvl w:ilvl="7" w:tentative="1">
+      <w:start w:val="1"/>
+      <w:numFmt w:val="bullet"/>
+      <w:lvlText w:val=""/>
+      <w:lvlJc w:val="left"/>
+      <w:pPr>
+        <w:tabs>
+          <w:tab w:val="num" w:pos="5760"/>
+        </w:tabs>
+        <w:ind w:left="5760" w:hanging="360"/>
+      </w:pPr>
+      <w:rPr>
+        <w:rFonts w:ascii="Wingdings" w:hAnsi="Wingdings" w:hint="default"/>
+        <w:sz w:val="20"/>
+      </w:rPr>
+    </w:lvl>
+    <w:lvl w:ilvl="8" w:tentative="1">
+      <w:start w:val="1"/>
+      <w:numFmt w:val="bullet"/>
+      <w:lvlText w:val=""/>
+      <w:lvlJc w:val="left"/>
+      <w:pPr>
+        <w:tabs>
+          <w:tab w:val="num" w:pos="6480"/>
+        </w:tabs>
+        <w:ind w:left="6480" w:hanging="360"/>
+      </w:pPr>
+      <w:rPr>
+        <w:rFonts w:ascii="Wingdings" w:hAnsi="Wingdings" w:hint="default"/>
+        <w:sz w:val="20"/>
+      </w:rPr>
+    </w:lvl>
+  </w:abstractNum>
+  <w:abstractNum w:abstractNumId="10" w15:restartNumberingAfterBreak="0">
     <w:nsid w:val="3A6B5F6E"/>
     <w:multiLevelType w:val="hybridMultilevel"/>
-    <w:tmpl w:val="A786498A"/>
+    <w:tmpl w:val="8DF43236"/>
     <w:lvl w:ilvl="0" w:tplc="0C0A000F">
       <w:start w:val="1"/>
       <w:numFmt w:val="decimal"/>
@@ -2868,7 +4018,7 @@
       </w:pPr>
     </w:lvl>
   </w:abstractNum>
-  <w:abstractNum w:abstractNumId="7" w15:restartNumberingAfterBreak="0">
+  <w:abstractNum w:abstractNumId="11" w15:restartNumberingAfterBreak="0">
     <w:nsid w:val="401F1483"/>
     <w:multiLevelType w:val="multilevel"/>
     <w:tmpl w:val="4B58E7CA"/>
@@ -3017,7 +4167,156 @@
       </w:rPr>
     </w:lvl>
   </w:abstractNum>
-  <w:abstractNum w:abstractNumId="8" w15:restartNumberingAfterBreak="0">
+  <w:abstractNum w:abstractNumId="12" w15:restartNumberingAfterBreak="0">
+    <w:nsid w:val="43136BBD"/>
+    <w:multiLevelType w:val="multilevel"/>
+    <w:tmpl w:val="165E7268"/>
+    <w:lvl w:ilvl="0">
+      <w:start w:val="1"/>
+      <w:numFmt w:val="bullet"/>
+      <w:lvlText w:val=""/>
+      <w:lvlJc w:val="left"/>
+      <w:pPr>
+        <w:tabs>
+          <w:tab w:val="num" w:pos="720"/>
+        </w:tabs>
+        <w:ind w:left="720" w:hanging="360"/>
+      </w:pPr>
+      <w:rPr>
+        <w:rFonts w:ascii="Symbol" w:hAnsi="Symbol" w:hint="default"/>
+        <w:sz w:val="20"/>
+      </w:rPr>
+    </w:lvl>
+    <w:lvl w:ilvl="1" w:tentative="1">
+      <w:start w:val="1"/>
+      <w:numFmt w:val="bullet"/>
+      <w:lvlText w:val="o"/>
+      <w:lvlJc w:val="left"/>
+      <w:pPr>
+        <w:tabs>
+          <w:tab w:val="num" w:pos="1440"/>
+        </w:tabs>
+        <w:ind w:left="1440" w:hanging="360"/>
+      </w:pPr>
+      <w:rPr>
+        <w:rFonts w:ascii="Courier New" w:hAnsi="Courier New" w:hint="default"/>
+        <w:sz w:val="20"/>
+      </w:rPr>
+    </w:lvl>
+    <w:lvl w:ilvl="2" w:tentative="1">
+      <w:start w:val="1"/>
+      <w:numFmt w:val="bullet"/>
+      <w:lvlText w:val=""/>
+      <w:lvlJc w:val="left"/>
+      <w:pPr>
+        <w:tabs>
+          <w:tab w:val="num" w:pos="2160"/>
+        </w:tabs>
+        <w:ind w:left="2160" w:hanging="360"/>
+      </w:pPr>
+      <w:rPr>
+        <w:rFonts w:ascii="Wingdings" w:hAnsi="Wingdings" w:hint="default"/>
+        <w:sz w:val="20"/>
+      </w:rPr>
+    </w:lvl>
+    <w:lvl w:ilvl="3" w:tentative="1">
+      <w:start w:val="1"/>
+      <w:numFmt w:val="bullet"/>
+      <w:lvlText w:val=""/>
+      <w:lvlJc w:val="left"/>
+      <w:pPr>
+        <w:tabs>
+          <w:tab w:val="num" w:pos="2880"/>
+        </w:tabs>
+        <w:ind w:left="2880" w:hanging="360"/>
+      </w:pPr>
+      <w:rPr>
+        <w:rFonts w:ascii="Wingdings" w:hAnsi="Wingdings" w:hint="default"/>
+        <w:sz w:val="20"/>
+      </w:rPr>
+    </w:lvl>
+    <w:lvl w:ilvl="4" w:tentative="1">
+      <w:start w:val="1"/>
+      <w:numFmt w:val="bullet"/>
+      <w:lvlText w:val=""/>
+      <w:lvlJc w:val="left"/>
+      <w:pPr>
+        <w:tabs>
+          <w:tab w:val="num" w:pos="3600"/>
+        </w:tabs>
+        <w:ind w:left="3600" w:hanging="360"/>
+      </w:pPr>
+      <w:rPr>
+        <w:rFonts w:ascii="Wingdings" w:hAnsi="Wingdings" w:hint="default"/>
+        <w:sz w:val="20"/>
+      </w:rPr>
+    </w:lvl>
+    <w:lvl w:ilvl="5" w:tentative="1">
+      <w:start w:val="1"/>
+      <w:numFmt w:val="bullet"/>
+      <w:lvlText w:val=""/>
+      <w:lvlJc w:val="left"/>
+      <w:pPr>
+        <w:tabs>
+          <w:tab w:val="num" w:pos="4320"/>
+        </w:tabs>
+        <w:ind w:left="4320" w:hanging="360"/>
+      </w:pPr>
+      <w:rPr>
+        <w:rFonts w:ascii="Wingdings" w:hAnsi="Wingdings" w:hint="default"/>
+        <w:sz w:val="20"/>
+      </w:rPr>
+    </w:lvl>
+    <w:lvl w:ilvl="6" w:tentative="1">
+      <w:start w:val="1"/>
+      <w:numFmt w:val="bullet"/>
+      <w:lvlText w:val=""/>
+      <w:lvlJc w:val="left"/>
+      <w:pPr>
+        <w:tabs>
+          <w:tab w:val="num" w:pos="5040"/>
+        </w:tabs>
+        <w:ind w:left="5040" w:hanging="360"/>
+      </w:pPr>
+      <w:rPr>
+        <w:rFonts w:ascii="Wingdings" w:hAnsi="Wingdings" w:hint="default"/>
+        <w:sz w:val="20"/>
+      </w:rPr>
+    </w:lvl>
+    <w:lvl w:ilvl="7" w:tentative="1">
+      <w:start w:val="1"/>
+      <w:numFmt w:val="bullet"/>
+      <w:lvlText w:val=""/>
+      <w:lvlJc w:val="left"/>
+      <w:pPr>
+        <w:tabs>
+          <w:tab w:val="num" w:pos="5760"/>
+        </w:tabs>
+        <w:ind w:left="5760" w:hanging="360"/>
+      </w:pPr>
+      <w:rPr>
+        <w:rFonts w:ascii="Wingdings" w:hAnsi="Wingdings" w:hint="default"/>
+        <w:sz w:val="20"/>
+      </w:rPr>
+    </w:lvl>
+    <w:lvl w:ilvl="8" w:tentative="1">
+      <w:start w:val="1"/>
+      <w:numFmt w:val="bullet"/>
+      <w:lvlText w:val=""/>
+      <w:lvlJc w:val="left"/>
+      <w:pPr>
+        <w:tabs>
+          <w:tab w:val="num" w:pos="6480"/>
+        </w:tabs>
+        <w:ind w:left="6480" w:hanging="360"/>
+      </w:pPr>
+      <w:rPr>
+        <w:rFonts w:ascii="Wingdings" w:hAnsi="Wingdings" w:hint="default"/>
+        <w:sz w:val="20"/>
+      </w:rPr>
+    </w:lvl>
+  </w:abstractNum>
+  <w:abstractNum w:abstractNumId="13" w15:restartNumberingAfterBreak="0">
     <w:nsid w:val="43D63255"/>
     <w:multiLevelType w:val="hybridMultilevel"/>
     <w:tmpl w:val="4E487748"/>
@@ -3130,7 +4429,7 @@
       </w:rPr>
     </w:lvl>
   </w:abstractNum>
-  <w:abstractNum w:abstractNumId="9" w15:restartNumberingAfterBreak="0">
+  <w:abstractNum w:abstractNumId="14" w15:restartNumberingAfterBreak="0">
     <w:nsid w:val="4D8A5FB9"/>
     <w:multiLevelType w:val="hybridMultilevel"/>
     <w:tmpl w:val="0CF0C3C2"/>
@@ -3243,7 +4542,7 @@
       </w:rPr>
     </w:lvl>
   </w:abstractNum>
-  <w:abstractNum w:abstractNumId="10" w15:restartNumberingAfterBreak="0">
+  <w:abstractNum w:abstractNumId="15" w15:restartNumberingAfterBreak="0">
     <w:nsid w:val="4FA771C5"/>
     <w:multiLevelType w:val="hybridMultilevel"/>
     <w:tmpl w:val="C122BF54"/>
@@ -3356,7 +4655,305 @@
       </w:rPr>
     </w:lvl>
   </w:abstractNum>
-  <w:abstractNum w:abstractNumId="11" w15:restartNumberingAfterBreak="0">
+  <w:abstractNum w:abstractNumId="16" w15:restartNumberingAfterBreak="0">
+    <w:nsid w:val="50AE5DED"/>
+    <w:multiLevelType w:val="multilevel"/>
+    <w:tmpl w:val="350A2ACA"/>
+    <w:lvl w:ilvl="0">
+      <w:start w:val="1"/>
+      <w:numFmt w:val="bullet"/>
+      <w:lvlText w:val=""/>
+      <w:lvlJc w:val="left"/>
+      <w:pPr>
+        <w:tabs>
+          <w:tab w:val="num" w:pos="720"/>
+        </w:tabs>
+        <w:ind w:left="720" w:hanging="360"/>
+      </w:pPr>
+      <w:rPr>
+        <w:rFonts w:ascii="Symbol" w:hAnsi="Symbol" w:hint="default"/>
+        <w:sz w:val="20"/>
+      </w:rPr>
+    </w:lvl>
+    <w:lvl w:ilvl="1">
+      <w:start w:val="1"/>
+      <w:numFmt w:val="bullet"/>
+      <w:lvlText w:val="o"/>
+      <w:lvlJc w:val="left"/>
+      <w:pPr>
+        <w:tabs>
+          <w:tab w:val="num" w:pos="1440"/>
+        </w:tabs>
+        <w:ind w:left="1440" w:hanging="360"/>
+      </w:pPr>
+      <w:rPr>
+        <w:rFonts w:ascii="Courier New" w:hAnsi="Courier New" w:hint="default"/>
+        <w:sz w:val="20"/>
+      </w:rPr>
+    </w:lvl>
+    <w:lvl w:ilvl="2" w:tentative="1">
+      <w:start w:val="1"/>
+      <w:numFmt w:val="bullet"/>
+      <w:lvlText w:val=""/>
+      <w:lvlJc w:val="left"/>
+      <w:pPr>
+        <w:tabs>
+          <w:tab w:val="num" w:pos="2160"/>
+        </w:tabs>
+        <w:ind w:left="2160" w:hanging="360"/>
+      </w:pPr>
+      <w:rPr>
+        <w:rFonts w:ascii="Wingdings" w:hAnsi="Wingdings" w:hint="default"/>
+        <w:sz w:val="20"/>
+      </w:rPr>
+    </w:lvl>
+    <w:lvl w:ilvl="3" w:tentative="1">
+      <w:start w:val="1"/>
+      <w:numFmt w:val="bullet"/>
+      <w:lvlText w:val=""/>
+      <w:lvlJc w:val="left"/>
+      <w:pPr>
+        <w:tabs>
+          <w:tab w:val="num" w:pos="2880"/>
+        </w:tabs>
+        <w:ind w:left="2880" w:hanging="360"/>
+      </w:pPr>
+      <w:rPr>
+        <w:rFonts w:ascii="Wingdings" w:hAnsi="Wingdings" w:hint="default"/>
+        <w:sz w:val="20"/>
+      </w:rPr>
+    </w:lvl>
+    <w:lvl w:ilvl="4" w:tentative="1">
+      <w:start w:val="1"/>
+      <w:numFmt w:val="bullet"/>
+      <w:lvlText w:val=""/>
+      <w:lvlJc w:val="left"/>
+      <w:pPr>
+        <w:tabs>
+          <w:tab w:val="num" w:pos="3600"/>
+        </w:tabs>
+        <w:ind w:left="3600" w:hanging="360"/>
+      </w:pPr>
+      <w:rPr>
+        <w:rFonts w:ascii="Wingdings" w:hAnsi="Wingdings" w:hint="default"/>
+        <w:sz w:val="20"/>
+      </w:rPr>
+    </w:lvl>
+    <w:lvl w:ilvl="5" w:tentative="1">
+      <w:start w:val="1"/>
+      <w:numFmt w:val="bullet"/>
+      <w:lvlText w:val=""/>
+      <w:lvlJc w:val="left"/>
+      <w:pPr>
+        <w:tabs>
+          <w:tab w:val="num" w:pos="4320"/>
+        </w:tabs>
+        <w:ind w:left="4320" w:hanging="360"/>
+      </w:pPr>
+      <w:rPr>
+        <w:rFonts w:ascii="Wingdings" w:hAnsi="Wingdings" w:hint="default"/>
+        <w:sz w:val="20"/>
+      </w:rPr>
+    </w:lvl>
+    <w:lvl w:ilvl="6" w:tentative="1">
+      <w:start w:val="1"/>
+      <w:numFmt w:val="bullet"/>
+      <w:lvlText w:val=""/>
+      <w:lvlJc w:val="left"/>
+      <w:pPr>
+        <w:tabs>
+          <w:tab w:val="num" w:pos="5040"/>
+        </w:tabs>
+        <w:ind w:left="5040" w:hanging="360"/>
+      </w:pPr>
+      <w:rPr>
+        <w:rFonts w:ascii="Wingdings" w:hAnsi="Wingdings" w:hint="default"/>
+        <w:sz w:val="20"/>
+      </w:rPr>
+    </w:lvl>
+    <w:lvl w:ilvl="7" w:tentative="1">
+      <w:start w:val="1"/>
+      <w:numFmt w:val="bullet"/>
+      <w:lvlText w:val=""/>
+      <w:lvlJc w:val="left"/>
+      <w:pPr>
+        <w:tabs>
+          <w:tab w:val="num" w:pos="5760"/>
+        </w:tabs>
+        <w:ind w:left="5760" w:hanging="360"/>
+      </w:pPr>
+      <w:rPr>
+        <w:rFonts w:ascii="Wingdings" w:hAnsi="Wingdings" w:hint="default"/>
+        <w:sz w:val="20"/>
+      </w:rPr>
+    </w:lvl>
+    <w:lvl w:ilvl="8" w:tentative="1">
+      <w:start w:val="1"/>
+      <w:numFmt w:val="bullet"/>
+      <w:lvlText w:val=""/>
+      <w:lvlJc w:val="left"/>
+      <w:pPr>
+        <w:tabs>
+          <w:tab w:val="num" w:pos="6480"/>
+        </w:tabs>
+        <w:ind w:left="6480" w:hanging="360"/>
+      </w:pPr>
+      <w:rPr>
+        <w:rFonts w:ascii="Wingdings" w:hAnsi="Wingdings" w:hint="default"/>
+        <w:sz w:val="20"/>
+      </w:rPr>
+    </w:lvl>
+  </w:abstractNum>
+  <w:abstractNum w:abstractNumId="17" w15:restartNumberingAfterBreak="0">
+    <w:nsid w:val="552E1A4F"/>
+    <w:multiLevelType w:val="multilevel"/>
+    <w:tmpl w:val="FA4CC0A4"/>
+    <w:lvl w:ilvl="0">
+      <w:start w:val="1"/>
+      <w:numFmt w:val="bullet"/>
+      <w:lvlText w:val=""/>
+      <w:lvlJc w:val="left"/>
+      <w:pPr>
+        <w:tabs>
+          <w:tab w:val="num" w:pos="720"/>
+        </w:tabs>
+        <w:ind w:left="720" w:hanging="360"/>
+      </w:pPr>
+      <w:rPr>
+        <w:rFonts w:ascii="Symbol" w:hAnsi="Symbol" w:hint="default"/>
+        <w:sz w:val="20"/>
+      </w:rPr>
+    </w:lvl>
+    <w:lvl w:ilvl="1" w:tentative="1">
+      <w:start w:val="1"/>
+      <w:numFmt w:val="bullet"/>
+      <w:lvlText w:val="o"/>
+      <w:lvlJc w:val="left"/>
+      <w:pPr>
+        <w:tabs>
+          <w:tab w:val="num" w:pos="1440"/>
+        </w:tabs>
+        <w:ind w:left="1440" w:hanging="360"/>
+      </w:pPr>
+      <w:rPr>
+        <w:rFonts w:ascii="Courier New" w:hAnsi="Courier New" w:hint="default"/>
+        <w:sz w:val="20"/>
+      </w:rPr>
+    </w:lvl>
+    <w:lvl w:ilvl="2" w:tentative="1">
+      <w:start w:val="1"/>
+      <w:numFmt w:val="bullet"/>
+      <w:lvlText w:val=""/>
+      <w:lvlJc w:val="left"/>
+      <w:pPr>
+        <w:tabs>
+          <w:tab w:val="num" w:pos="2160"/>
+        </w:tabs>
+        <w:ind w:left="2160" w:hanging="360"/>
+      </w:pPr>
+      <w:rPr>
+        <w:rFonts w:ascii="Wingdings" w:hAnsi="Wingdings" w:hint="default"/>
+        <w:sz w:val="20"/>
+      </w:rPr>
+    </w:lvl>
+    <w:lvl w:ilvl="3" w:tentative="1">
+      <w:start w:val="1"/>
+      <w:numFmt w:val="bullet"/>
+      <w:lvlText w:val=""/>
+      <w:lvlJc w:val="left"/>
+      <w:pPr>
+        <w:tabs>
+          <w:tab w:val="num" w:pos="2880"/>
+        </w:tabs>
+        <w:ind w:left="2880" w:hanging="360"/>
+      </w:pPr>
+      <w:rPr>
+        <w:rFonts w:ascii="Wingdings" w:hAnsi="Wingdings" w:hint="default"/>
+        <w:sz w:val="20"/>
+      </w:rPr>
+    </w:lvl>
+    <w:lvl w:ilvl="4" w:tentative="1">
+      <w:start w:val="1"/>
+      <w:numFmt w:val="bullet"/>
+      <w:lvlText w:val=""/>
+      <w:lvlJc w:val="left"/>
+      <w:pPr>
+        <w:tabs>
+          <w:tab w:val="num" w:pos="3600"/>
+        </w:tabs>
+        <w:ind w:left="3600" w:hanging="360"/>
+      </w:pPr>
+      <w:rPr>
+        <w:rFonts w:ascii="Wingdings" w:hAnsi="Wingdings" w:hint="default"/>
+        <w:sz w:val="20"/>
+      </w:rPr>
+    </w:lvl>
+    <w:lvl w:ilvl="5" w:tentative="1">
+      <w:start w:val="1"/>
+      <w:numFmt w:val="bullet"/>
+      <w:lvlText w:val=""/>
+      <w:lvlJc w:val="left"/>
+      <w:pPr>
+        <w:tabs>
+          <w:tab w:val="num" w:pos="4320"/>
+        </w:tabs>
+        <w:ind w:left="4320" w:hanging="360"/>
+      </w:pPr>
+      <w:rPr>
+        <w:rFonts w:ascii="Wingdings" w:hAnsi="Wingdings" w:hint="default"/>
+        <w:sz w:val="20"/>
+      </w:rPr>
+    </w:lvl>
+    <w:lvl w:ilvl="6" w:tentative="1">
+      <w:start w:val="1"/>
+      <w:numFmt w:val="bullet"/>
+      <w:lvlText w:val=""/>
+      <w:lvlJc w:val="left"/>
+      <w:pPr>
+        <w:tabs>
+          <w:tab w:val="num" w:pos="5040"/>
+        </w:tabs>
+        <w:ind w:left="5040" w:hanging="360"/>
+      </w:pPr>
+      <w:rPr>
+        <w:rFonts w:ascii="Wingdings" w:hAnsi="Wingdings" w:hint="default"/>
+        <w:sz w:val="20"/>
+      </w:rPr>
+    </w:lvl>
+    <w:lvl w:ilvl="7" w:tentative="1">
+      <w:start w:val="1"/>
+      <w:numFmt w:val="bullet"/>
+      <w:lvlText w:val=""/>
+      <w:lvlJc w:val="left"/>
+      <w:pPr>
+        <w:tabs>
+          <w:tab w:val="num" w:pos="5760"/>
+        </w:tabs>
+        <w:ind w:left="5760" w:hanging="360"/>
+      </w:pPr>
+      <w:rPr>
+        <w:rFonts w:ascii="Wingdings" w:hAnsi="Wingdings" w:hint="default"/>
+        <w:sz w:val="20"/>
+      </w:rPr>
+    </w:lvl>
+    <w:lvl w:ilvl="8" w:tentative="1">
+      <w:start w:val="1"/>
+      <w:numFmt w:val="bullet"/>
+      <w:lvlText w:val=""/>
+      <w:lvlJc w:val="left"/>
+      <w:pPr>
+        <w:tabs>
+          <w:tab w:val="num" w:pos="6480"/>
+        </w:tabs>
+        <w:ind w:left="6480" w:hanging="360"/>
+      </w:pPr>
+      <w:rPr>
+        <w:rFonts w:ascii="Wingdings" w:hAnsi="Wingdings" w:hint="default"/>
+        <w:sz w:val="20"/>
+      </w:rPr>
+    </w:lvl>
+  </w:abstractNum>
+  <w:abstractNum w:abstractNumId="18" w15:restartNumberingAfterBreak="0">
     <w:nsid w:val="566C22CC"/>
     <w:multiLevelType w:val="hybridMultilevel"/>
     <w:tmpl w:val="29B2DE26"/>
@@ -3469,7 +5066,7 @@
       </w:rPr>
     </w:lvl>
   </w:abstractNum>
-  <w:abstractNum w:abstractNumId="12" w15:restartNumberingAfterBreak="0">
+  <w:abstractNum w:abstractNumId="19" w15:restartNumberingAfterBreak="0">
     <w:nsid w:val="5F424261"/>
     <w:multiLevelType w:val="hybridMultilevel"/>
     <w:tmpl w:val="AF968518"/>
@@ -3582,7 +5179,7 @@
       </w:rPr>
     </w:lvl>
   </w:abstractNum>
-  <w:abstractNum w:abstractNumId="13" w15:restartNumberingAfterBreak="0">
+  <w:abstractNum w:abstractNumId="20" w15:restartNumberingAfterBreak="0">
     <w:nsid w:val="6AEA6A10"/>
     <w:multiLevelType w:val="hybridMultilevel"/>
     <w:tmpl w:val="74902680"/>
@@ -3695,7 +5292,7 @@
       </w:rPr>
     </w:lvl>
   </w:abstractNum>
-  <w:abstractNum w:abstractNumId="14" w15:restartNumberingAfterBreak="0">
+  <w:abstractNum w:abstractNumId="21" w15:restartNumberingAfterBreak="0">
     <w:nsid w:val="6B8C33D1"/>
     <w:multiLevelType w:val="hybridMultilevel"/>
     <w:tmpl w:val="3730BAEC"/>
@@ -3808,7 +5405,7 @@
       </w:rPr>
     </w:lvl>
   </w:abstractNum>
-  <w:abstractNum w:abstractNumId="15" w15:restartNumberingAfterBreak="0">
+  <w:abstractNum w:abstractNumId="22" w15:restartNumberingAfterBreak="0">
     <w:nsid w:val="75A043F9"/>
     <w:multiLevelType w:val="hybridMultilevel"/>
     <w:tmpl w:val="F1DC18AE"/>
@@ -3921,7 +5518,156 @@
       </w:rPr>
     </w:lvl>
   </w:abstractNum>
-  <w:abstractNum w:abstractNumId="16" w15:restartNumberingAfterBreak="0">
+  <w:abstractNum w:abstractNumId="23" w15:restartNumberingAfterBreak="0">
+    <w:nsid w:val="75B164DA"/>
+    <w:multiLevelType w:val="multilevel"/>
+    <w:tmpl w:val="B06E0A0E"/>
+    <w:lvl w:ilvl="0">
+      <w:start w:val="1"/>
+      <w:numFmt w:val="bullet"/>
+      <w:lvlText w:val=""/>
+      <w:lvlJc w:val="left"/>
+      <w:pPr>
+        <w:tabs>
+          <w:tab w:val="num" w:pos="720"/>
+        </w:tabs>
+        <w:ind w:left="720" w:hanging="360"/>
+      </w:pPr>
+      <w:rPr>
+        <w:rFonts w:ascii="Symbol" w:hAnsi="Symbol" w:hint="default"/>
+        <w:sz w:val="20"/>
+      </w:rPr>
+    </w:lvl>
+    <w:lvl w:ilvl="1" w:tentative="1">
+      <w:start w:val="1"/>
+      <w:numFmt w:val="bullet"/>
+      <w:lvlText w:val="o"/>
+      <w:lvlJc w:val="left"/>
+      <w:pPr>
+        <w:tabs>
+          <w:tab w:val="num" w:pos="1440"/>
+        </w:tabs>
+        <w:ind w:left="1440" w:hanging="360"/>
+      </w:pPr>
+      <w:rPr>
+        <w:rFonts w:ascii="Courier New" w:hAnsi="Courier New" w:hint="default"/>
+        <w:sz w:val="20"/>
+      </w:rPr>
+    </w:lvl>
+    <w:lvl w:ilvl="2" w:tentative="1">
+      <w:start w:val="1"/>
+      <w:numFmt w:val="bullet"/>
+      <w:lvlText w:val=""/>
+      <w:lvlJc w:val="left"/>
+      <w:pPr>
+        <w:tabs>
+          <w:tab w:val="num" w:pos="2160"/>
+        </w:tabs>
+        <w:ind w:left="2160" w:hanging="360"/>
+      </w:pPr>
+      <w:rPr>
+        <w:rFonts w:ascii="Wingdings" w:hAnsi="Wingdings" w:hint="default"/>
+        <w:sz w:val="20"/>
+      </w:rPr>
+    </w:lvl>
+    <w:lvl w:ilvl="3" w:tentative="1">
+      <w:start w:val="1"/>
+      <w:numFmt w:val="bullet"/>
+      <w:lvlText w:val=""/>
+      <w:lvlJc w:val="left"/>
+      <w:pPr>
+        <w:tabs>
+          <w:tab w:val="num" w:pos="2880"/>
+        </w:tabs>
+        <w:ind w:left="2880" w:hanging="360"/>
+      </w:pPr>
+      <w:rPr>
+        <w:rFonts w:ascii="Wingdings" w:hAnsi="Wingdings" w:hint="default"/>
+        <w:sz w:val="20"/>
+      </w:rPr>
+    </w:lvl>
+    <w:lvl w:ilvl="4" w:tentative="1">
+      <w:start w:val="1"/>
+      <w:numFmt w:val="bullet"/>
+      <w:lvlText w:val=""/>
+      <w:lvlJc w:val="left"/>
+      <w:pPr>
+        <w:tabs>
+          <w:tab w:val="num" w:pos="3600"/>
+        </w:tabs>
+        <w:ind w:left="3600" w:hanging="360"/>
+      </w:pPr>
+      <w:rPr>
+        <w:rFonts w:ascii="Wingdings" w:hAnsi="Wingdings" w:hint="default"/>
+        <w:sz w:val="20"/>
+      </w:rPr>
+    </w:lvl>
+    <w:lvl w:ilvl="5" w:tentative="1">
+      <w:start w:val="1"/>
+      <w:numFmt w:val="bullet"/>
+      <w:lvlText w:val=""/>
+      <w:lvlJc w:val="left"/>
+      <w:pPr>
+        <w:tabs>
+          <w:tab w:val="num" w:pos="4320"/>
+        </w:tabs>
+        <w:ind w:left="4320" w:hanging="360"/>
+      </w:pPr>
+      <w:rPr>
+        <w:rFonts w:ascii="Wingdings" w:hAnsi="Wingdings" w:hint="default"/>
+        <w:sz w:val="20"/>
+      </w:rPr>
+    </w:lvl>
+    <w:lvl w:ilvl="6" w:tentative="1">
+      <w:start w:val="1"/>
+      <w:numFmt w:val="bullet"/>
+      <w:lvlText w:val=""/>
+      <w:lvlJc w:val="left"/>
+      <w:pPr>
+        <w:tabs>
+          <w:tab w:val="num" w:pos="5040"/>
+        </w:tabs>
+        <w:ind w:left="5040" w:hanging="360"/>
+      </w:pPr>
+      <w:rPr>
+        <w:rFonts w:ascii="Wingdings" w:hAnsi="Wingdings" w:hint="default"/>
+        <w:sz w:val="20"/>
+      </w:rPr>
+    </w:lvl>
+    <w:lvl w:ilvl="7" w:tentative="1">
+      <w:start w:val="1"/>
+      <w:numFmt w:val="bullet"/>
+      <w:lvlText w:val=""/>
+      <w:lvlJc w:val="left"/>
+      <w:pPr>
+        <w:tabs>
+          <w:tab w:val="num" w:pos="5760"/>
+        </w:tabs>
+        <w:ind w:left="5760" w:hanging="360"/>
+      </w:pPr>
+      <w:rPr>
+        <w:rFonts w:ascii="Wingdings" w:hAnsi="Wingdings" w:hint="default"/>
+        <w:sz w:val="20"/>
+      </w:rPr>
+    </w:lvl>
+    <w:lvl w:ilvl="8" w:tentative="1">
+      <w:start w:val="1"/>
+      <w:numFmt w:val="bullet"/>
+      <w:lvlText w:val=""/>
+      <w:lvlJc w:val="left"/>
+      <w:pPr>
+        <w:tabs>
+          <w:tab w:val="num" w:pos="6480"/>
+        </w:tabs>
+        <w:ind w:left="6480" w:hanging="360"/>
+      </w:pPr>
+      <w:rPr>
+        <w:rFonts w:ascii="Wingdings" w:hAnsi="Wingdings" w:hint="default"/>
+        <w:sz w:val="20"/>
+      </w:rPr>
+    </w:lvl>
+  </w:abstractNum>
+  <w:abstractNum w:abstractNumId="24" w15:restartNumberingAfterBreak="0">
     <w:nsid w:val="772802F6"/>
     <w:multiLevelType w:val="hybridMultilevel"/>
     <w:tmpl w:val="142C587A"/>
@@ -4034,7 +5780,7 @@
       </w:rPr>
     </w:lvl>
   </w:abstractNum>
-  <w:abstractNum w:abstractNumId="17" w15:restartNumberingAfterBreak="0">
+  <w:abstractNum w:abstractNumId="25" w15:restartNumberingAfterBreak="0">
     <w:nsid w:val="7B75785F"/>
     <w:multiLevelType w:val="hybridMultilevel"/>
     <w:tmpl w:val="716C95BC"/>
@@ -4121,58 +5867,82 @@
     </w:lvl>
   </w:abstractNum>
   <w:num w:numId="1" w16cid:durableId="655961640">
+    <w:abstractNumId w:val="25"/>
+  </w:num>
+  <w:num w:numId="2" w16cid:durableId="2122145102">
+    <w:abstractNumId w:val="10"/>
+  </w:num>
+  <w:num w:numId="3" w16cid:durableId="411664262">
+    <w:abstractNumId w:val="1"/>
+  </w:num>
+  <w:num w:numId="4" w16cid:durableId="1616643580">
+    <w:abstractNumId w:val="11"/>
+  </w:num>
+  <w:num w:numId="5" w16cid:durableId="226184738">
+    <w:abstractNumId w:val="7"/>
+  </w:num>
+  <w:num w:numId="6" w16cid:durableId="2083408619">
+    <w:abstractNumId w:val="18"/>
+  </w:num>
+  <w:num w:numId="7" w16cid:durableId="227811985">
+    <w:abstractNumId w:val="13"/>
+  </w:num>
+  <w:num w:numId="8" w16cid:durableId="1476557427">
+    <w:abstractNumId w:val="21"/>
+  </w:num>
+  <w:num w:numId="9" w16cid:durableId="2040079221">
+    <w:abstractNumId w:val="20"/>
+  </w:num>
+  <w:num w:numId="10" w16cid:durableId="565843559">
+    <w:abstractNumId w:val="3"/>
+  </w:num>
+  <w:num w:numId="11" w16cid:durableId="1224947317">
+    <w:abstractNumId w:val="19"/>
+  </w:num>
+  <w:num w:numId="12" w16cid:durableId="1515193080">
+    <w:abstractNumId w:val="4"/>
+  </w:num>
+  <w:num w:numId="13" w16cid:durableId="608514419">
+    <w:abstractNumId w:val="14"/>
+  </w:num>
+  <w:num w:numId="14" w16cid:durableId="297075700">
+    <w:abstractNumId w:val="15"/>
+  </w:num>
+  <w:num w:numId="15" w16cid:durableId="856188510">
+    <w:abstractNumId w:val="24"/>
+  </w:num>
+  <w:num w:numId="16" w16cid:durableId="1508399890">
+    <w:abstractNumId w:val="2"/>
+  </w:num>
+  <w:num w:numId="17" w16cid:durableId="284509811">
+    <w:abstractNumId w:val="22"/>
+  </w:num>
+  <w:num w:numId="18" w16cid:durableId="885068321">
+    <w:abstractNumId w:val="5"/>
+  </w:num>
+  <w:num w:numId="19" w16cid:durableId="317151415">
+    <w:abstractNumId w:val="8"/>
+  </w:num>
+  <w:num w:numId="20" w16cid:durableId="768620662">
+    <w:abstractNumId w:val="12"/>
+  </w:num>
+  <w:num w:numId="21" w16cid:durableId="1737780620">
     <w:abstractNumId w:val="17"/>
   </w:num>
-  <w:num w:numId="2" w16cid:durableId="2122145102">
-    <w:abstractNumId w:val="6"/>
+  <w:num w:numId="22" w16cid:durableId="1846481319">
+    <w:abstractNumId w:val="9"/>
   </w:num>
-  <w:num w:numId="3" w16cid:durableId="411664262">
+  <w:num w:numId="23" w16cid:durableId="2077121900">
+    <w:abstractNumId w:val="23"/>
+  </w:num>
+  <w:num w:numId="24" w16cid:durableId="1980259383">
+    <w:abstractNumId w:val="16"/>
+  </w:num>
+  <w:num w:numId="25" w16cid:durableId="1691756787">
     <w:abstractNumId w:val="0"/>
   </w:num>
-  <w:num w:numId="4" w16cid:durableId="1616643580">
-    <w:abstractNumId w:val="7"/>
-  </w:num>
-  <w:num w:numId="5" w16cid:durableId="226184738">
-    <w:abstractNumId w:val="5"/>
-  </w:num>
-  <w:num w:numId="6" w16cid:durableId="2083408619">
-    <w:abstractNumId w:val="11"/>
-  </w:num>
-  <w:num w:numId="7" w16cid:durableId="227811985">
-    <w:abstractNumId w:val="8"/>
-  </w:num>
-  <w:num w:numId="8" w16cid:durableId="1476557427">
-    <w:abstractNumId w:val="14"/>
-  </w:num>
-  <w:num w:numId="9" w16cid:durableId="2040079221">
-    <w:abstractNumId w:val="13"/>
-  </w:num>
-  <w:num w:numId="10" w16cid:durableId="565843559">
-    <w:abstractNumId w:val="2"/>
-  </w:num>
-  <w:num w:numId="11" w16cid:durableId="1224947317">
-    <w:abstractNumId w:val="12"/>
-  </w:num>
-  <w:num w:numId="12" w16cid:durableId="1515193080">
-    <w:abstractNumId w:val="3"/>
-  </w:num>
-  <w:num w:numId="13" w16cid:durableId="608514419">
-    <w:abstractNumId w:val="9"/>
-  </w:num>
-  <w:num w:numId="14" w16cid:durableId="297075700">
-    <w:abstractNumId w:val="10"/>
-  </w:num>
-  <w:num w:numId="15" w16cid:durableId="856188510">
-    <w:abstractNumId w:val="16"/>
-  </w:num>
-  <w:num w:numId="16" w16cid:durableId="1508399890">
-    <w:abstractNumId w:val="1"/>
-  </w:num>
-  <w:num w:numId="17" w16cid:durableId="284509811">
-    <w:abstractNumId w:val="15"/>
-  </w:num>
-  <w:num w:numId="18" w16cid:durableId="885068321">
-    <w:abstractNumId w:val="4"/>
+  <w:num w:numId="26" w16cid:durableId="1504323641">
+    <w:abstractNumId w:val="6"/>
   </w:num>
 </w:numbering>
 </file>

</xml_diff>

<commit_message>
Añadir tasa de éxito habiendo completado todos los pasos
</commit_message>
<xml_diff>
--- a/Analisis Clientes/Client_Analysis_Conclusions.docx
+++ b/Analisis Clientes/Client_Analysis_Conclusions.docx
@@ -128,19 +128,7 @@
         <w:rPr>
           <w:rFonts w:ascii="Arial" w:hAnsi="Arial" w:cs="Arial"/>
         </w:rPr>
-        <w:t xml:space="preserve">Los clientes más jóvenes </w:t>
-      </w:r>
-      <w:r>
-        <w:rPr>
-          <w:rFonts w:ascii="Arial" w:hAnsi="Arial" w:cs="Arial"/>
-        </w:rPr>
-        <w:t xml:space="preserve">que usan este proceso en línea </w:t>
-      </w:r>
-      <w:r>
-        <w:rPr>
-          <w:rFonts w:ascii="Arial" w:hAnsi="Arial" w:cs="Arial"/>
-        </w:rPr>
-        <w:t>tienen 13.5 años y los más mayores 96 años.</w:t>
+        <w:t>Los clientes más jóvenes que usan este proceso en línea tienen 13.5 años y los más mayores 96 años.</w:t>
       </w:r>
     </w:p>
     <w:p>
@@ -490,23 +478,7 @@
           <w:b/>
           <w:bCs/>
         </w:rPr>
-        <w:t>¿</w:t>
-      </w:r>
-      <w:r>
-        <w:rPr>
-          <w:rFonts w:ascii="Arial" w:hAnsi="Arial" w:cs="Arial"/>
-          <w:b/>
-          <w:bCs/>
-        </w:rPr>
-        <w:t>Cómo de</w:t>
-      </w:r>
-      <w:r>
-        <w:rPr>
-          <w:rFonts w:ascii="Arial" w:hAnsi="Arial" w:cs="Arial"/>
-          <w:b/>
-          <w:bCs/>
-        </w:rPr>
-        <w:t xml:space="preserve"> activos son los clientes?</w:t>
+        <w:t>¿Cómo de activos son los clientes?</w:t>
       </w:r>
     </w:p>
     <w:p>
@@ -787,19 +759,7 @@
         <w:rPr>
           <w:rFonts w:ascii="Arial" w:hAnsi="Arial" w:cs="Arial"/>
         </w:rPr>
-        <w:t>La correlación entre antigüedad y llamadas es 0.049, también</w:t>
-      </w:r>
-      <w:r>
-        <w:rPr>
-          <w:rFonts w:ascii="Arial" w:hAnsi="Arial" w:cs="Arial"/>
-        </w:rPr>
-        <w:t xml:space="preserve"> es</w:t>
-      </w:r>
-      <w:r>
-        <w:rPr>
-          <w:rFonts w:ascii="Arial" w:hAnsi="Arial" w:cs="Arial"/>
-        </w:rPr>
-        <w:t xml:space="preserve"> muy débil.</w:t>
+        <w:t>La correlación entre antigüedad y llamadas es 0.049, también es muy débil.</w:t>
       </w:r>
     </w:p>
     <w:p>
@@ -1317,19 +1277,7 @@
         <w:rPr>
           <w:rFonts w:ascii="Arial" w:hAnsi="Arial" w:cs="Arial"/>
         </w:rPr>
-        <w:t xml:space="preserve"> realiza más </w:t>
-      </w:r>
-      <w:r>
-        <w:rPr>
-          <w:rFonts w:ascii="Arial" w:hAnsi="Arial" w:cs="Arial"/>
-        </w:rPr>
-        <w:t>llamadas,</w:t>
-      </w:r>
-      <w:r>
-        <w:rPr>
-          <w:rFonts w:ascii="Arial" w:hAnsi="Arial" w:cs="Arial"/>
-        </w:rPr>
-        <w:t xml:space="preserve"> pero significativamente menos </w:t>
+        <w:t xml:space="preserve"> realiza más llamadas, pero significativamente menos </w:t>
       </w:r>
       <w:proofErr w:type="spellStart"/>
       <w:r>
@@ -1442,9 +1390,12 @@
       </w:r>
       <w:proofErr w:type="spellStart"/>
       <w:r>
-        <w:t>participant:</w:t>
+        <w:t>participant</w:t>
       </w:r>
       <w:proofErr w:type="spellEnd"/>
+      <w:r>
+        <w:t>:</w:t>
+      </w:r>
     </w:p>
     <w:p>
       <w:pPr>
@@ -1556,10 +1507,7 @@
         </w:numPr>
       </w:pPr>
       <w:r>
-        <w:t>Los g</w:t>
-      </w:r>
-      <w:r>
-        <w:t>éneros están balanceados: F (7,543), M (7,970), U (8,014).</w:t>
+        <w:t>Los géneros están balanceados: F (7,543), M (7,970), U (8,014).</w:t>
       </w:r>
     </w:p>
     <w:p>
@@ -1580,9 +1528,12 @@
       </w:r>
       <w:proofErr w:type="spellStart"/>
       <w:r>
-        <w:t>participant:</w:t>
+        <w:t>participant</w:t>
       </w:r>
       <w:proofErr w:type="spellEnd"/>
+      <w:r>
+        <w:t>:</w:t>
+      </w:r>
     </w:p>
     <w:p>
       <w:pPr>
@@ -1593,16 +1544,7 @@
         </w:numPr>
       </w:pPr>
       <w:r>
-        <w:t xml:space="preserve">Hay una </w:t>
-      </w:r>
-      <w:r>
-        <w:t>distribución</w:t>
-      </w:r>
-      <w:r>
-        <w:t xml:space="preserve"> similar</w:t>
-      </w:r>
-      <w:r>
-        <w:t>: F (6,487), M (6,777), U (6,843).</w:t>
+        <w:t>Hay una distribución similar: F (6,487), M (6,777), U (6,843).</w:t>
       </w:r>
     </w:p>
     <w:p>
@@ -2572,7 +2514,13 @@
         </w:numPr>
       </w:pPr>
       <w:r>
-        <w:t>La mayoría de las sesiones completaron 4 pasos (11,225 sesiones).</w:t>
+        <w:t xml:space="preserve">La mayoría de las sesiones completaron  </w:t>
+      </w:r>
+      <w:r>
+        <w:t xml:space="preserve">4 </w:t>
+      </w:r>
+      <w:r>
+        <w:t>pasos (11,225 sesiones).</w:t>
       </w:r>
     </w:p>
     <w:p>
@@ -2613,7 +2561,13 @@
         </w:numPr>
       </w:pPr>
       <w:r>
-        <w:t>La mayoría completaron 4 pasos (12,955 sesiones).</w:t>
+        <w:t xml:space="preserve">La mayoría completaron </w:t>
+      </w:r>
+      <w:r>
+        <w:t>4</w:t>
+      </w:r>
+      <w:r>
+        <w:t xml:space="preserve"> pasos (12,955 sesiones).</w:t>
       </w:r>
     </w:p>
     <w:p>
@@ -2659,6 +2613,135 @@
       </w:pPr>
       <w:r>
         <w:t>El grupo Test tiene más sesiones que completan pasos adicionales (5, 6, 7, etc.), lo que indica que algunos usuarios avanzan más en el flujo del nuevo proceso.</w:t>
+      </w:r>
+    </w:p>
+    <w:p>
+      <w:pPr>
+        <w:rPr>
+          <w:b/>
+          <w:bCs/>
+        </w:rPr>
+      </w:pPr>
+    </w:p>
+    <w:p>
+      <w:pPr>
+        <w:pStyle w:val="Prrafodelista"/>
+        <w:numPr>
+          <w:ilvl w:val="0"/>
+          <w:numId w:val="2"/>
+        </w:numPr>
+        <w:rPr>
+          <w:b/>
+          <w:bCs/>
+        </w:rPr>
+      </w:pPr>
+      <w:r>
+        <w:rPr>
+          <w:b/>
+          <w:bCs/>
+        </w:rPr>
+        <w:t>¿Cuántos llegaron por grupo de prueba a completar todos los pasos antes de acabar el proceso (</w:t>
+      </w:r>
+      <w:proofErr w:type="spellStart"/>
+      <w:r>
+        <w:rPr>
+          <w:b/>
+          <w:bCs/>
+        </w:rPr>
+        <w:t>confirm</w:t>
+      </w:r>
+      <w:proofErr w:type="spellEnd"/>
+      <w:r>
+        <w:rPr>
+          <w:b/>
+          <w:bCs/>
+        </w:rPr>
+        <w:t>)?</w:t>
+      </w:r>
+    </w:p>
+    <w:p>
+      <w:r>
+        <w:rPr>
+          <w:b/>
+          <w:bCs/>
+        </w:rPr>
+        <w:t>Grupo Control</w:t>
+      </w:r>
+      <w:r>
+        <w:t>: 10,636 usuarios completaron todos los pasos (step_1, step_2, step_3) y luego confirmaron.</w:t>
+      </w:r>
+    </w:p>
+    <w:p>
+      <w:r>
+        <w:rPr>
+          <w:b/>
+          <w:bCs/>
+        </w:rPr>
+        <w:t>Grupo Test</w:t>
+      </w:r>
+      <w:r>
+        <w:t>: 12,010 usuarios completaron todos los pasos y luego confirmaron.</w:t>
+      </w:r>
+    </w:p>
+    <w:p>
+      <w:pPr>
+        <w:spacing w:after="0"/>
+      </w:pPr>
+      <w:r>
+        <w:t>Porcentajes:</w:t>
+      </w:r>
+    </w:p>
+    <w:p>
+      <w:r>
+        <w:br/>
+      </w:r>
+      <w:r>
+        <w:t xml:space="preserve">Control </w:t>
+      </w:r>
+      <w:r>
+        <w:sym w:font="Wingdings" w:char="F0E0"/>
+      </w:r>
+      <w:r>
+        <w:t xml:space="preserve"> </w:t>
+      </w:r>
+      <w:r>
+        <w:t>69.416525</w:t>
+      </w:r>
+    </w:p>
+    <w:p>
+      <w:r>
+        <w:t xml:space="preserve">Test </w:t>
+      </w:r>
+      <w:r>
+        <w:sym w:font="Wingdings" w:char="F0E0"/>
+      </w:r>
+      <w:r>
+        <w:t xml:space="preserve"> </w:t>
+      </w:r>
+      <w:r>
+        <w:t>63.173952</w:t>
+      </w:r>
+    </w:p>
+    <w:p>
+      <w:r>
+        <w:rPr>
+          <w:b/>
+          <w:bCs/>
+        </w:rPr>
+        <w:t>Conclusión</w:t>
+      </w:r>
+      <w:r>
+        <w:t>:</w:t>
+      </w:r>
+    </w:p>
+    <w:p>
+      <w:r>
+        <w:t>Aunque el grupo Control tiene una mayor proporción de usuarios que completaron todos los pasos antes de confirmar (69.42%), es posible que esto refleje un proceso más rígido o restrictivo.</w:t>
+      </w:r>
+    </w:p>
+    <w:p>
+      <w:r>
+        <w:t>La reducción de este valor al 63.17% en el grupo Test podría sugerir que el nuevo proceso es más ágil o permite a los usuarios confirmar sin necesidad de completar todos los pasos.</w:t>
       </w:r>
     </w:p>
     <w:p>
@@ -7159,6 +7242,18 @@
 </a:theme>
 </file>
 
+<file path=customXml/item1.xml><?xml version="1.0" encoding="utf-8"?>
+<b:Sources xmlns:b="http://schemas.openxmlformats.org/officeDocument/2006/bibliography" xmlns="http://schemas.openxmlformats.org/officeDocument/2006/bibliography" SelectedStyle="\APASixthEditionOfficeOnline.xsl" StyleName="APA" Version="6"/>
+</file>
+
+<file path=customXml/itemProps1.xml><?xml version="1.0" encoding="utf-8"?>
+<ds:datastoreItem xmlns:ds="http://schemas.openxmlformats.org/officeDocument/2006/customXml" ds:itemID="{B2F664F3-6D44-4F0E-ABA0-033E4AC44845}">
+  <ds:schemaRefs>
+    <ds:schemaRef ds:uri="http://schemas.openxmlformats.org/officeDocument/2006/bibliography"/>
+  </ds:schemaRefs>
+</ds:datastoreItem>
+</file>
+
 <file path=docMetadata/LabelInfo.xml><?xml version="1.0" encoding="utf-8"?>
 <clbl:labelList xmlns:clbl="http://schemas.microsoft.com/office/2020/mipLabelMetadata">
   <clbl:label id="{c200e14e-3853-4e4d-b591-afc5a733c4b0}" enabled="1" method="Privileged" siteId="{c8e8bdb6-8e7c-41d5-bc41-37fff3c33b75}" contentBits="0" removed="0"/>

</xml_diff>